<commit_message>
add dist. but something wrong.
</commit_message>
<xml_diff>
--- a/WordTemplateHelper/WordTemplateHelper/bin/Debug/Document1.docx
+++ b/WordTemplateHelper/WordTemplateHelper/bin/Debug/Document1.docx
@@ -704,13 +704,13 @@
 <file path=word/webextensions/taskpanes.xml><?xml version="1.0" encoding="utf-8"?>
 <wetp:taskpanes xmlns:r="http://schemas.openxmlformats.org/officeDocument/2006/relationships" xmlns:wetp="http://schemas.microsoft.com/office/webextensions/taskpanes/2010/11">
   <wetp:taskpane dockstate="" visibility="1" width="525" row="1">
-    <wetp:webextensionref xmlns:r="http://schemas.openxmlformats.org/officeDocument/2006/relationships" r:id="R8541eaee07e64eb0"/>
+    <wetp:webextensionref xmlns:r="http://schemas.openxmlformats.org/officeDocument/2006/relationships" r:id="R9ebdc1cf85094602"/>
   </wetp:taskpane>
 </wetp:taskpanes>
 </file>
 
 <file path=word/webextensions/webextension.xml><?xml version="1.0" encoding="utf-8"?>
-<we:webextension xmlns:r="http://schemas.openxmlformats.org/officeDocument/2006/relationships" xmlns:we="http://schemas.microsoft.com/office/webextensions/webextension/2010/11" id="{ae11cf17-a7aa-411b-a3b1-6ff27c8db53a}">
+<we:webextension xmlns:r="http://schemas.openxmlformats.org/officeDocument/2006/relationships" xmlns:we="http://schemas.microsoft.com/office/webextensions/webextension/2010/11" id="{d31b77f1-00f1-47ee-89f1-83496becdddd}">
   <we:reference id="e927051d-95ee-428d-afa3-debe9e814482" version="1.0.0.0" store="developer" storeType="Registry"/>
   <we:alternateReferences/>
   <we:properties/>

</xml_diff>

<commit_message>
create new ng project with the latest cli.
</commit_message>
<xml_diff>
--- a/WordTemplateHelper/WordTemplateHelper/bin/Debug/Document1.docx
+++ b/WordTemplateHelper/WordTemplateHelper/bin/Debug/Document1.docx
@@ -704,14 +704,14 @@
 <file path=word/webextensions/taskpanes.xml><?xml version="1.0" encoding="utf-8"?>
 <wetp:taskpanes xmlns:r="http://schemas.openxmlformats.org/officeDocument/2006/relationships" xmlns:wetp="http://schemas.microsoft.com/office/webextensions/taskpanes/2010/11">
   <wetp:taskpane dockstate="" visibility="1" width="525" row="1">
-    <wetp:webextensionref xmlns:r="http://schemas.openxmlformats.org/officeDocument/2006/relationships" r:id="R9ebdc1cf85094602"/>
+    <wetp:webextensionref xmlns:r="http://schemas.openxmlformats.org/officeDocument/2006/relationships" r:id="Rf39fc1185cbc490b"/>
   </wetp:taskpane>
 </wetp:taskpanes>
 </file>
 
 <file path=word/webextensions/webextension.xml><?xml version="1.0" encoding="utf-8"?>
-<we:webextension xmlns:r="http://schemas.openxmlformats.org/officeDocument/2006/relationships" xmlns:we="http://schemas.microsoft.com/office/webextensions/webextension/2010/11" id="{d31b77f1-00f1-47ee-89f1-83496becdddd}">
-  <we:reference id="e927051d-95ee-428d-afa3-debe9e814482" version="1.0.0.0" store="developer" storeType="Registry"/>
+<we:webextension xmlns:r="http://schemas.openxmlformats.org/officeDocument/2006/relationships" xmlns:we="http://schemas.microsoft.com/office/webextensions/webextension/2010/11" id="{82260d89-a419-4a7c-80a1-339c30fd0724}">
+  <we:reference id="0e341ab5-138d-4b91-9c61-d624b0ed996a" version="1.0.0.0" store="developer" storeType="Registry"/>
   <we:alternateReferences/>
   <we:properties/>
   <we:bindings/>

</xml_diff>

<commit_message>
modify the polyfills.ts file to support IE.
</commit_message>
<xml_diff>
--- a/WordTemplateHelper/WordTemplateHelper/bin/Debug/Document1.docx
+++ b/WordTemplateHelper/WordTemplateHelper/bin/Debug/Document1.docx
@@ -704,13 +704,13 @@
 <file path=word/webextensions/taskpanes.xml><?xml version="1.0" encoding="utf-8"?>
 <wetp:taskpanes xmlns:r="http://schemas.openxmlformats.org/officeDocument/2006/relationships" xmlns:wetp="http://schemas.microsoft.com/office/webextensions/taskpanes/2010/11">
   <wetp:taskpane dockstate="" visibility="1" width="525" row="1">
-    <wetp:webextensionref xmlns:r="http://schemas.openxmlformats.org/officeDocument/2006/relationships" r:id="Rf39fc1185cbc490b"/>
+    <wetp:webextensionref xmlns:r="http://schemas.openxmlformats.org/officeDocument/2006/relationships" r:id="R68bb63c0151a4b54"/>
   </wetp:taskpane>
 </wetp:taskpanes>
 </file>
 
 <file path=word/webextensions/webextension.xml><?xml version="1.0" encoding="utf-8"?>
-<we:webextension xmlns:r="http://schemas.openxmlformats.org/officeDocument/2006/relationships" xmlns:we="http://schemas.microsoft.com/office/webextensions/webextension/2010/11" id="{82260d89-a419-4a7c-80a1-339c30fd0724}">
+<we:webextension xmlns:r="http://schemas.openxmlformats.org/officeDocument/2006/relationships" xmlns:we="http://schemas.microsoft.com/office/webextensions/webextension/2010/11" id="{f2e91c70-f197-46e0-a94b-69e65879f38b}">
   <we:reference id="0e341ab5-138d-4b91-9c61-d624b0ed996a" version="1.0.0.0" store="developer" storeType="Registry"/>
   <we:alternateReferences/>
   <we:properties/>

</xml_diff>

<commit_message>
roll back to the old version.
</commit_message>
<xml_diff>
--- a/WordTemplateHelper/WordTemplateHelper/bin/Debug/Document1.docx
+++ b/WordTemplateHelper/WordTemplateHelper/bin/Debug/Document1.docx
@@ -704,13 +704,13 @@
 <file path=word/webextensions/taskpanes.xml><?xml version="1.0" encoding="utf-8"?>
 <wetp:taskpanes xmlns:r="http://schemas.openxmlformats.org/officeDocument/2006/relationships" xmlns:wetp="http://schemas.microsoft.com/office/webextensions/taskpanes/2010/11">
   <wetp:taskpane dockstate="" visibility="1" width="525" row="1">
-    <wetp:webextensionref xmlns:r="http://schemas.openxmlformats.org/officeDocument/2006/relationships" r:id="R68bb63c0151a4b54"/>
+    <wetp:webextensionref xmlns:r="http://schemas.openxmlformats.org/officeDocument/2006/relationships" r:id="R9b92b6f71cc84142"/>
   </wetp:taskpane>
 </wetp:taskpanes>
 </file>
 
 <file path=word/webextensions/webextension.xml><?xml version="1.0" encoding="utf-8"?>
-<we:webextension xmlns:r="http://schemas.openxmlformats.org/officeDocument/2006/relationships" xmlns:we="http://schemas.microsoft.com/office/webextensions/webextension/2010/11" id="{f2e91c70-f197-46e0-a94b-69e65879f38b}">
+<we:webextension xmlns:r="http://schemas.openxmlformats.org/officeDocument/2006/relationships" xmlns:we="http://schemas.microsoft.com/office/webextensions/webextension/2010/11" id="{02961e20-56f6-4672-bc42-c83aa93ce5d0}">
   <we:reference id="0e341ab5-138d-4b91-9c61-d624b0ed996a" version="1.0.0.0" store="developer" storeType="Registry"/>
   <we:alternateReferences/>
   <we:properties/>

</xml_diff>